<commit_message>
AWS EC2 Connect,Mounting Drive
</commit_message>
<xml_diff>
--- a/Phase-4/Session-1/Connect to AWS EC2 Instance.docx
+++ b/Phase-4/Session-1/Connect to AWS EC2 Instance.docx
@@ -1092,8 +1092,344 @@
           </wp:inline>
         </w:drawing>
       </w:r>
+    </w:p>
+    <w:p>
+      <w:r>
+        <w:t>Add or remove volume to AWS EC2 Instance</w:t>
+      </w:r>
+    </w:p>
+    <w:p>
+      <w:pPr>
+        <w:pStyle w:val="ListParagraph"/>
+        <w:numPr>
+          <w:ilvl w:val="0"/>
+          <w:numId w:val="1"/>
+        </w:numPr>
+      </w:pPr>
+      <w:r>
+        <w:t>Create new EC2 Instance</w:t>
+      </w:r>
       <w:bookmarkStart w:id="0" w:name="_GoBack"/>
       <w:bookmarkEnd w:id="0"/>
+    </w:p>
+    <w:p>
+      <w:r>
+        <w:t>LIST Available Disk</w:t>
+      </w:r>
+    </w:p>
+    <w:p>
+      <w:pPr>
+        <w:pStyle w:val="ListParagraph"/>
+        <w:numPr>
+          <w:ilvl w:val="0"/>
+          <w:numId w:val="1"/>
+        </w:numPr>
+      </w:pPr>
+      <w:proofErr w:type="spellStart"/>
+      <w:r>
+        <w:t>Lsblk</w:t>
+      </w:r>
+      <w:proofErr w:type="spellEnd"/>
+    </w:p>
+    <w:p>
+      <w:r>
+        <w:lastRenderedPageBreak/>
+        <w:t>To check if the volume has any data or not?</w:t>
+      </w:r>
+    </w:p>
+    <w:p>
+      <w:pPr>
+        <w:pStyle w:val="ListParagraph"/>
+        <w:numPr>
+          <w:ilvl w:val="0"/>
+          <w:numId w:val="1"/>
+        </w:numPr>
+      </w:pPr>
+      <w:proofErr w:type="spellStart"/>
+      <w:r>
+        <w:t>sudo</w:t>
+      </w:r>
+      <w:proofErr w:type="spellEnd"/>
+      <w:r>
+        <w:t xml:space="preserve"> file –s /dev/</w:t>
+      </w:r>
+      <w:proofErr w:type="spellStart"/>
+      <w:r>
+        <w:t>name_of_disk</w:t>
+      </w:r>
+      <w:proofErr w:type="spellEnd"/>
+      <w:r>
+        <w:t xml:space="preserve">     //for me it is xvda1</w:t>
+      </w:r>
+    </w:p>
+    <w:p>
+      <w:proofErr w:type="gramStart"/>
+      <w:r>
+        <w:t>to</w:t>
+      </w:r>
+      <w:proofErr w:type="gramEnd"/>
+      <w:r>
+        <w:t xml:space="preserve"> </w:t>
+      </w:r>
+      <w:proofErr w:type="spellStart"/>
+      <w:r>
+        <w:t>formate</w:t>
+      </w:r>
+      <w:proofErr w:type="spellEnd"/>
+      <w:r>
+        <w:t xml:space="preserve"> drive to ext4 partition system</w:t>
+      </w:r>
+    </w:p>
+    <w:p>
+      <w:pPr>
+        <w:pStyle w:val="ListParagraph"/>
+        <w:numPr>
+          <w:ilvl w:val="0"/>
+          <w:numId w:val="1"/>
+        </w:numPr>
+      </w:pPr>
+      <w:proofErr w:type="spellStart"/>
+      <w:r>
+        <w:t>sudo</w:t>
+      </w:r>
+      <w:proofErr w:type="spellEnd"/>
+      <w:r>
+        <w:t xml:space="preserve"> </w:t>
+      </w:r>
+      <w:proofErr w:type="spellStart"/>
+      <w:r>
+        <w:t>mkfs</w:t>
+      </w:r>
+      <w:proofErr w:type="spellEnd"/>
+      <w:r>
+        <w:t xml:space="preserve"> –t ext4 /dev/</w:t>
+      </w:r>
+      <w:proofErr w:type="spellStart"/>
+      <w:r>
+        <w:t>xvdf</w:t>
+      </w:r>
+      <w:proofErr w:type="spellEnd"/>
+    </w:p>
+    <w:p>
+      <w:proofErr w:type="gramStart"/>
+      <w:r>
+        <w:t>to</w:t>
+      </w:r>
+      <w:proofErr w:type="gramEnd"/>
+      <w:r>
+        <w:t xml:space="preserve"> change the name of directory</w:t>
+      </w:r>
+    </w:p>
+    <w:p>
+      <w:pPr>
+        <w:pStyle w:val="ListParagraph"/>
+        <w:numPr>
+          <w:ilvl w:val="0"/>
+          <w:numId w:val="1"/>
+        </w:numPr>
+      </w:pPr>
+      <w:proofErr w:type="spellStart"/>
+      <w:r>
+        <w:t>sudo</w:t>
+      </w:r>
+      <w:proofErr w:type="spellEnd"/>
+      <w:r>
+        <w:t xml:space="preserve"> </w:t>
+      </w:r>
+      <w:proofErr w:type="spellStart"/>
+      <w:r>
+        <w:t>mkdir</w:t>
+      </w:r>
+      <w:proofErr w:type="spellEnd"/>
+      <w:r>
+        <w:t xml:space="preserve"> /</w:t>
+      </w:r>
+      <w:proofErr w:type="spellStart"/>
+      <w:r>
+        <w:t>newvolume</w:t>
+      </w:r>
+      <w:proofErr w:type="spellEnd"/>
+    </w:p>
+    <w:p>
+      <w:proofErr w:type="gramStart"/>
+      <w:r>
+        <w:t>to</w:t>
+      </w:r>
+      <w:proofErr w:type="gramEnd"/>
+      <w:r>
+        <w:t xml:space="preserve"> mount newly prepared directory</w:t>
+      </w:r>
+    </w:p>
+    <w:p>
+      <w:pPr>
+        <w:pStyle w:val="ListParagraph"/>
+        <w:numPr>
+          <w:ilvl w:val="0"/>
+          <w:numId w:val="1"/>
+        </w:numPr>
+      </w:pPr>
+      <w:proofErr w:type="spellStart"/>
+      <w:r>
+        <w:t>sudo</w:t>
+      </w:r>
+      <w:proofErr w:type="spellEnd"/>
+      <w:r>
+        <w:t xml:space="preserve"> mount /dev/</w:t>
+      </w:r>
+      <w:proofErr w:type="spellStart"/>
+      <w:r>
+        <w:t>name_of_your_disk</w:t>
+      </w:r>
+      <w:proofErr w:type="spellEnd"/>
+      <w:r>
+        <w:t>(xvda1)/</w:t>
+      </w:r>
+      <w:proofErr w:type="spellStart"/>
+      <w:r>
+        <w:t>newvolume</w:t>
+      </w:r>
+      <w:proofErr w:type="spellEnd"/>
+    </w:p>
+    <w:p>
+      <w:proofErr w:type="gramStart"/>
+      <w:r>
+        <w:t>to</w:t>
+      </w:r>
+      <w:proofErr w:type="gramEnd"/>
+      <w:r>
+        <w:t xml:space="preserve"> check the name has changed or not?</w:t>
+      </w:r>
+    </w:p>
+    <w:p>
+      <w:pPr>
+        <w:pStyle w:val="ListParagraph"/>
+        <w:numPr>
+          <w:ilvl w:val="0"/>
+          <w:numId w:val="1"/>
+        </w:numPr>
+      </w:pPr>
+      <w:proofErr w:type="spellStart"/>
+      <w:r>
+        <w:t>Lsblk</w:t>
+      </w:r>
+      <w:proofErr w:type="spellEnd"/>
+    </w:p>
+    <w:p>
+      <w:r>
+        <w:t>To move to the new volume</w:t>
+      </w:r>
+    </w:p>
+    <w:p>
+      <w:pPr>
+        <w:pStyle w:val="ListParagraph"/>
+        <w:numPr>
+          <w:ilvl w:val="0"/>
+          <w:numId w:val="1"/>
+        </w:numPr>
+      </w:pPr>
+      <w:r>
+        <w:t>cd /</w:t>
+      </w:r>
+      <w:proofErr w:type="spellStart"/>
+      <w:r>
+        <w:t>newvolume</w:t>
+      </w:r>
+      <w:proofErr w:type="spellEnd"/>
+    </w:p>
+    <w:p>
+      <w:pPr>
+        <w:pStyle w:val="ListParagraph"/>
+        <w:numPr>
+          <w:ilvl w:val="0"/>
+          <w:numId w:val="1"/>
+        </w:numPr>
+      </w:pPr>
+      <w:proofErr w:type="spellStart"/>
+      <w:r>
+        <w:t>lsblk</w:t>
+      </w:r>
+      <w:proofErr w:type="spellEnd"/>
+    </w:p>
+    <w:p>
+      <w:proofErr w:type="gramStart"/>
+      <w:r>
+        <w:t>to  unmount</w:t>
+      </w:r>
+      <w:proofErr w:type="gramEnd"/>
+      <w:r>
+        <w:t xml:space="preserve"> the drive</w:t>
+      </w:r>
+    </w:p>
+    <w:p>
+      <w:pPr>
+        <w:pStyle w:val="ListParagraph"/>
+        <w:numPr>
+          <w:ilvl w:val="0"/>
+          <w:numId w:val="1"/>
+        </w:numPr>
+      </w:pPr>
+      <w:proofErr w:type="gramStart"/>
+      <w:r>
+        <w:t>cd ..</w:t>
+      </w:r>
+      <w:proofErr w:type="gramEnd"/>
+    </w:p>
+    <w:p>
+      <w:pPr>
+        <w:pStyle w:val="ListParagraph"/>
+        <w:numPr>
+          <w:ilvl w:val="0"/>
+          <w:numId w:val="1"/>
+        </w:numPr>
+      </w:pPr>
+      <w:proofErr w:type="spellStart"/>
+      <w:r>
+        <w:t>sudo</w:t>
+      </w:r>
+      <w:proofErr w:type="spellEnd"/>
+      <w:r>
+        <w:t xml:space="preserve"> </w:t>
+      </w:r>
+      <w:proofErr w:type="spellStart"/>
+      <w:r>
+        <w:t>umonut</w:t>
+      </w:r>
+      <w:proofErr w:type="spellEnd"/>
+      <w:r>
+        <w:t xml:space="preserve"> /dev/</w:t>
+      </w:r>
+      <w:proofErr w:type="spellStart"/>
+      <w:r>
+        <w:t>name_of_your_disk</w:t>
+      </w:r>
+      <w:proofErr w:type="spellEnd"/>
+      <w:r>
+        <w:t>(xvda1)</w:t>
+      </w:r>
+    </w:p>
+    <w:p>
+      <w:proofErr w:type="gramStart"/>
+      <w:r>
+        <w:t>to</w:t>
+      </w:r>
+      <w:proofErr w:type="gramEnd"/>
+      <w:r>
+        <w:t xml:space="preserve"> check volume being unmounted or not</w:t>
+      </w:r>
+    </w:p>
+    <w:p>
+      <w:pPr>
+        <w:pStyle w:val="ListParagraph"/>
+        <w:numPr>
+          <w:ilvl w:val="0"/>
+          <w:numId w:val="1"/>
+        </w:numPr>
+      </w:pPr>
+      <w:proofErr w:type="spellStart"/>
+      <w:r>
+        <w:t>lsblk</w:t>
+      </w:r>
+      <w:proofErr w:type="spellEnd"/>
     </w:p>
     <w:sectPr>
       <w:pgSz w:w="12240" w:h="15840"/>
@@ -1219,8 +1555,123 @@
       </w:rPr>
     </w:lvl>
   </w:abstractNum>
+  <w:abstractNum w:abstractNumId="1" w15:restartNumberingAfterBreak="0">
+    <w:nsid w:val="6D78631F"/>
+    <w:multiLevelType w:val="hybridMultilevel"/>
+    <w:tmpl w:val="55CCE636"/>
+    <w:lvl w:ilvl="0" w:tplc="376A2712">
+      <w:numFmt w:val="bullet"/>
+      <w:lvlText w:val="-"/>
+      <w:lvlJc w:val="left"/>
+      <w:pPr>
+        <w:ind w:left="720" w:hanging="360"/>
+      </w:pPr>
+      <w:rPr>
+        <w:rFonts w:ascii="Calibri" w:eastAsiaTheme="minorHAnsi" w:hAnsi="Calibri" w:cs="Calibri" w:hint="default"/>
+      </w:rPr>
+    </w:lvl>
+    <w:lvl w:ilvl="1" w:tplc="04090003" w:tentative="1">
+      <w:start w:val="1"/>
+      <w:numFmt w:val="bullet"/>
+      <w:lvlText w:val="o"/>
+      <w:lvlJc w:val="left"/>
+      <w:pPr>
+        <w:ind w:left="1440" w:hanging="360"/>
+      </w:pPr>
+      <w:rPr>
+        <w:rFonts w:ascii="Courier New" w:hAnsi="Courier New" w:cs="Courier New" w:hint="default"/>
+      </w:rPr>
+    </w:lvl>
+    <w:lvl w:ilvl="2" w:tplc="04090005" w:tentative="1">
+      <w:start w:val="1"/>
+      <w:numFmt w:val="bullet"/>
+      <w:lvlText w:val=""/>
+      <w:lvlJc w:val="left"/>
+      <w:pPr>
+        <w:ind w:left="2160" w:hanging="360"/>
+      </w:pPr>
+      <w:rPr>
+        <w:rFonts w:ascii="Wingdings" w:hAnsi="Wingdings" w:hint="default"/>
+      </w:rPr>
+    </w:lvl>
+    <w:lvl w:ilvl="3" w:tplc="04090001" w:tentative="1">
+      <w:start w:val="1"/>
+      <w:numFmt w:val="bullet"/>
+      <w:lvlText w:val=""/>
+      <w:lvlJc w:val="left"/>
+      <w:pPr>
+        <w:ind w:left="2880" w:hanging="360"/>
+      </w:pPr>
+      <w:rPr>
+        <w:rFonts w:ascii="Symbol" w:hAnsi="Symbol" w:hint="default"/>
+      </w:rPr>
+    </w:lvl>
+    <w:lvl w:ilvl="4" w:tplc="04090003" w:tentative="1">
+      <w:start w:val="1"/>
+      <w:numFmt w:val="bullet"/>
+      <w:lvlText w:val="o"/>
+      <w:lvlJc w:val="left"/>
+      <w:pPr>
+        <w:ind w:left="3600" w:hanging="360"/>
+      </w:pPr>
+      <w:rPr>
+        <w:rFonts w:ascii="Courier New" w:hAnsi="Courier New" w:cs="Courier New" w:hint="default"/>
+      </w:rPr>
+    </w:lvl>
+    <w:lvl w:ilvl="5" w:tplc="04090005" w:tentative="1">
+      <w:start w:val="1"/>
+      <w:numFmt w:val="bullet"/>
+      <w:lvlText w:val=""/>
+      <w:lvlJc w:val="left"/>
+      <w:pPr>
+        <w:ind w:left="4320" w:hanging="360"/>
+      </w:pPr>
+      <w:rPr>
+        <w:rFonts w:ascii="Wingdings" w:hAnsi="Wingdings" w:hint="default"/>
+      </w:rPr>
+    </w:lvl>
+    <w:lvl w:ilvl="6" w:tplc="04090001" w:tentative="1">
+      <w:start w:val="1"/>
+      <w:numFmt w:val="bullet"/>
+      <w:lvlText w:val=""/>
+      <w:lvlJc w:val="left"/>
+      <w:pPr>
+        <w:ind w:left="5040" w:hanging="360"/>
+      </w:pPr>
+      <w:rPr>
+        <w:rFonts w:ascii="Symbol" w:hAnsi="Symbol" w:hint="default"/>
+      </w:rPr>
+    </w:lvl>
+    <w:lvl w:ilvl="7" w:tplc="04090003" w:tentative="1">
+      <w:start w:val="1"/>
+      <w:numFmt w:val="bullet"/>
+      <w:lvlText w:val="o"/>
+      <w:lvlJc w:val="left"/>
+      <w:pPr>
+        <w:ind w:left="5760" w:hanging="360"/>
+      </w:pPr>
+      <w:rPr>
+        <w:rFonts w:ascii="Courier New" w:hAnsi="Courier New" w:cs="Courier New" w:hint="default"/>
+      </w:rPr>
+    </w:lvl>
+    <w:lvl w:ilvl="8" w:tplc="04090005" w:tentative="1">
+      <w:start w:val="1"/>
+      <w:numFmt w:val="bullet"/>
+      <w:lvlText w:val=""/>
+      <w:lvlJc w:val="left"/>
+      <w:pPr>
+        <w:ind w:left="6480" w:hanging="360"/>
+      </w:pPr>
+      <w:rPr>
+        <w:rFonts w:ascii="Wingdings" w:hAnsi="Wingdings" w:hint="default"/>
+      </w:rPr>
+    </w:lvl>
+  </w:abstractNum>
   <w:num w:numId="1">
     <w:abstractNumId w:val="0"/>
+  </w:num>
+  <w:num w:numId="2">
+    <w:abstractNumId w:val="1"/>
   </w:num>
 </w:numbering>
 </file>

</xml_diff>